<commit_message>
Codificacion de la entrega finalizada
</commit_message>
<xml_diff>
--- a/Entrega3/Practicas.docx
+++ b/Entrega3/Practicas.docx
@@ -3,262 +3,12 @@
 <w:document xmlns:wpc="http://schemas.microsoft.com/office/word/2010/wordprocessingCanvas" xmlns:cx="http://schemas.microsoft.com/office/drawing/2014/chartex" xmlns:cx1="http://schemas.microsoft.com/office/drawing/2015/9/8/chartex" xmlns:cx2="http://schemas.microsoft.com/office/drawing/2015/10/21/chartex" xmlns:cx3="http://schemas.microsoft.com/office/drawing/2016/5/9/chartex" xmlns:cx4="http://schemas.microsoft.com/office/drawing/2016/5/10/chartex" xmlns:cx5="http://schemas.microsoft.com/office/drawing/2016/5/11/chartex" xmlns:cx6="http://schemas.microsoft.com/office/drawing/2016/5/12/chartex" xmlns:cx7="http://schemas.microsoft.com/office/drawing/2016/5/13/chartex" xmlns:cx8="http://schemas.microsoft.com/office/drawing/2016/5/14/chartex" xmlns:mc="http://schemas.openxmlformats.org/markup-compatibility/2006" xmlns:aink="http://schemas.microsoft.com/office/drawing/2016/ink" xmlns:am3d="http://schemas.microsoft.com/office/drawing/2017/model3d" xmlns:o="urn:schemas-microsoft-com:office:office" xmlns:r="http://schemas.openxmlformats.org/officeDocument/2006/relationships" xmlns:m="http://schemas.openxmlformats.org/officeDocument/2006/math" xmlns:v="urn:schemas-microsoft-com:vml" xmlns:wp14="http://schemas.microsoft.com/office/word/2010/wordprocessingDrawing" xmlns:wp="http://schemas.openxmlformats.org/drawingml/2006/wordprocessingDrawing" xmlns:w10="urn:schemas-microsoft-com:office:word" xmlns:w="http://schemas.openxmlformats.org/wordprocessingml/2006/main" xmlns:w14="http://schemas.microsoft.com/office/word/2010/wordml" xmlns:w15="http://schemas.microsoft.com/office/word/2012/wordml" xmlns:w16cid="http://schemas.microsoft.com/office/word/2016/wordml/cid" xmlns:w16se="http://schemas.microsoft.com/office/word/2015/wordml/symex" xmlns:wpg="http://schemas.microsoft.com/office/word/2010/wordprocessingGroup" xmlns:wpi="http://schemas.microsoft.com/office/word/2010/wordprocessingInk" xmlns:wne="http://schemas.microsoft.com/office/word/2006/wordml" xmlns:wps="http://schemas.microsoft.com/office/word/2010/wordprocessingShape" mc:Ignorable="w14 w15 w16se w16cid wp14">
   <w:body>
     <w:p>
-      <w:pPr>
-        <w:jc w:val="center"/>
-        <w:rPr>
-          <w:b/>
-          <w:sz w:val="40"/>
-          <w:szCs w:val="40"/>
-        </w:rPr>
-      </w:pPr>
-      <w:r>
-        <w:rPr>
-          <w:b/>
-          <w:sz w:val="40"/>
-          <w:szCs w:val="40"/>
-        </w:rPr>
-        <w:t xml:space="preserve">P3 Semana 3 </w:t>
-      </w:r>
-      <w:r>
-        <w:rPr>
-          <w:b/>
-          <w:sz w:val="40"/>
-          <w:szCs w:val="40"/>
-        </w:rPr>
-        <w:tab/>
-        <w:t>01/03/2018</w:t>
-      </w:r>
-    </w:p>
-    <w:p>
-      <w:pPr>
-        <w:pStyle w:val="Prrafodelista"/>
-        <w:numPr>
-          <w:ilvl w:val="0"/>
-          <w:numId w:val="1"/>
-        </w:numPr>
-        <w:jc w:val="both"/>
-      </w:pPr>
-    </w:p>
-    <w:p>
-      <w:pPr>
-        <w:jc w:val="both"/>
-      </w:pPr>
-      <w:r>
-        <w:t xml:space="preserve">B) </w:t>
-      </w:r>
-      <w:r>
-        <w:t>Si la variable utilizada simplemente se define como privada se creará una copia</w:t>
-      </w:r>
-      <w:r>
-        <w:t xml:space="preserve"> local</w:t>
-      </w:r>
-      <w:r>
-        <w:t xml:space="preserve"> de la variable para cada clase </w:t>
-      </w:r>
-      <w:proofErr w:type="spellStart"/>
-      <w:r>
-        <w:t>MiThread</w:t>
-      </w:r>
-      <w:proofErr w:type="spellEnd"/>
-      <w:r>
-        <w:t xml:space="preserve"> creada.</w:t>
-      </w:r>
-      <w:r>
-        <w:t xml:space="preserve"> Por lo que cada hilo sumará los números independientemente dando como resultado la suma alcanzada por cada hilo. </w:t>
-      </w:r>
-    </w:p>
-    <w:p>
-      <w:pPr>
-        <w:jc w:val="both"/>
-      </w:pPr>
-      <w:r>
-        <w:t>Por ejemplo, si sumo los números de 1 al 100 el resultado será 5050 en todos los hilos.</w:t>
-      </w:r>
-    </w:p>
-    <w:p>
-      <w:pPr>
-        <w:jc w:val="both"/>
-      </w:pPr>
-      <w:r>
-        <w:t xml:space="preserve">Sin embargo, si se define la variable como </w:t>
-      </w:r>
-      <w:proofErr w:type="spellStart"/>
-      <w:r>
-        <w:t>static</w:t>
-      </w:r>
-      <w:proofErr w:type="spellEnd"/>
-      <w:r>
-        <w:t xml:space="preserve"> podemos forzar a que esa variable sea un </w:t>
-      </w:r>
-      <w:proofErr w:type="spellStart"/>
-      <w:r>
-        <w:t>singleton</w:t>
-      </w:r>
-      <w:proofErr w:type="spellEnd"/>
-      <w:r>
-        <w:t xml:space="preserve"> y se comparta para todas las clases </w:t>
-      </w:r>
-      <w:proofErr w:type="spellStart"/>
-      <w:r>
-        <w:t>MiThread</w:t>
-      </w:r>
-      <w:proofErr w:type="spellEnd"/>
-      <w:r>
-        <w:t xml:space="preserve"> creadas.</w:t>
-      </w:r>
-    </w:p>
-    <w:p>
-      <w:pPr>
-        <w:jc w:val="both"/>
-      </w:pPr>
-      <w:r>
-        <w:t xml:space="preserve">Con esto conseguimos que todos los hilos accedan a la misma </w:t>
-      </w:r>
-      <w:proofErr w:type="spellStart"/>
-      <w:r>
-        <w:t>variabel</w:t>
-      </w:r>
-      <w:proofErr w:type="spellEnd"/>
-      <w:r>
-        <w:t xml:space="preserve"> y sumen de forma acumulativa por lo que </w:t>
-      </w:r>
-      <w:r>
-        <w:t>el resultado total se incrementa conforme los hilos van sumando.</w:t>
-      </w:r>
-    </w:p>
-    <w:p>
-      <w:pPr>
-        <w:jc w:val="both"/>
-      </w:pPr>
-      <w:r>
-        <w:t xml:space="preserve">Si la clase </w:t>
-      </w:r>
-      <w:proofErr w:type="spellStart"/>
-      <w:r>
-        <w:t>MiThread</w:t>
-      </w:r>
-      <w:proofErr w:type="spellEnd"/>
-      <w:r>
-        <w:t xml:space="preserve"> </w:t>
-      </w:r>
-      <w:proofErr w:type="spellStart"/>
-      <w:r>
-        <w:t>extends</w:t>
-      </w:r>
-      <w:proofErr w:type="spellEnd"/>
-      <w:r>
-        <w:t xml:space="preserve"> </w:t>
-      </w:r>
-      <w:proofErr w:type="spellStart"/>
-      <w:r>
-        <w:t>Runnable</w:t>
-      </w:r>
-      <w:proofErr w:type="spellEnd"/>
-      <w:r>
-        <w:t xml:space="preserve">, podríamos crear todas las instancias del hilo usando la misma instancia de la clase </w:t>
-      </w:r>
-      <w:proofErr w:type="spellStart"/>
-      <w:r>
-        <w:t>Runnable</w:t>
-      </w:r>
-      <w:proofErr w:type="spellEnd"/>
-      <w:r>
-        <w:t xml:space="preserve"> por lo que sí compartiríamos la misma clase.</w:t>
-      </w:r>
-    </w:p>
-    <w:p>
-      <w:pPr>
-        <w:jc w:val="both"/>
-      </w:pPr>
-    </w:p>
-    <w:p>
-      <w:pPr>
-        <w:jc w:val="both"/>
-      </w:pPr>
-      <w:r>
-        <w:t xml:space="preserve">C) Usando la clase </w:t>
-      </w:r>
-      <w:proofErr w:type="spellStart"/>
-      <w:r>
-        <w:t>ThreadLocal</w:t>
-      </w:r>
-      <w:proofErr w:type="spellEnd"/>
-      <w:r>
-        <w:t>&lt;</w:t>
-      </w:r>
-      <w:proofErr w:type="spellStart"/>
-      <w:r>
-        <w:t>Integer</w:t>
-      </w:r>
-      <w:proofErr w:type="spellEnd"/>
-      <w:r>
-        <w:t>&gt;, como esperábamos, el valor de las variables es único para cada clase por lo que nunca se comparte la variable entre los hilos.</w:t>
-      </w:r>
-    </w:p>
-    <w:p>
-      <w:pPr>
-        <w:jc w:val="both"/>
-      </w:pPr>
-    </w:p>
-    <w:p>
-      <w:pPr>
-        <w:jc w:val="both"/>
-      </w:pPr>
-      <w:r>
-        <w:t xml:space="preserve">D) El método </w:t>
-      </w:r>
-      <w:proofErr w:type="spellStart"/>
-      <w:r>
-        <w:t>Thread.interrupt</w:t>
-      </w:r>
-      <w:proofErr w:type="spellEnd"/>
-      <w:r>
-        <w:t>()</w:t>
-      </w:r>
-      <w:r>
-        <w:t xml:space="preserve"> no </w:t>
-      </w:r>
-      <w:r>
-        <w:t xml:space="preserve">interrumpe directamente la ejecución del hilo. Esto pasa porque en java la interrupción de un hilo únicamente puede hacerse desde el propio hilo. Al llamar a </w:t>
-      </w:r>
-      <w:proofErr w:type="spellStart"/>
-      <w:r>
-        <w:t>Thread.interrupt</w:t>
-      </w:r>
-      <w:proofErr w:type="spellEnd"/>
-      <w:r>
-        <w:t xml:space="preserve">() desde el </w:t>
-      </w:r>
-      <w:proofErr w:type="spellStart"/>
-      <w:r>
-        <w:t>main</w:t>
-      </w:r>
-      <w:proofErr w:type="spellEnd"/>
-      <w:r>
-        <w:t xml:space="preserve"> simplemente pone a true el </w:t>
-      </w:r>
-      <w:proofErr w:type="spellStart"/>
-      <w:r>
-        <w:t>flag</w:t>
-      </w:r>
-      <w:proofErr w:type="spellEnd"/>
-      <w:r>
-        <w:t xml:space="preserve"> de interrupción del hilo. Una vez hecho esto desde el propio hilo que queremos parar debemos controlar el </w:t>
-      </w:r>
-      <w:proofErr w:type="spellStart"/>
-      <w:r>
-        <w:t>flag</w:t>
-      </w:r>
-      <w:proofErr w:type="spellEnd"/>
-      <w:r>
-        <w:t xml:space="preserve"> para parar el hilo como deseemos.</w:t>
-      </w:r>
       <w:bookmarkStart w:id="0" w:name="_GoBack"/>
       <w:bookmarkEnd w:id="0"/>
     </w:p>
     <w:sectPr>
-      <w:headerReference w:type="default" r:id="rId7"/>
-      <w:footerReference w:type="default" r:id="rId8"/>
+      <w:headerReference w:type="default" r:id="rId6"/>
+      <w:footerReference w:type="default" r:id="rId7"/>
       <w:pgSz w:w="11906" w:h="16838"/>
       <w:pgMar w:top="1417" w:right="1701" w:bottom="1417" w:left="1701" w:header="708" w:footer="708" w:gutter="0"/>
       <w:cols w:space="708"/>
@@ -490,195 +240,6 @@
     </w:r>
   </w:p>
 </w:hdr>
-</file>
-
-<file path=word/numbering.xml><?xml version="1.0" encoding="utf-8"?>
-<w:numbering xmlns:wpc="http://schemas.microsoft.com/office/word/2010/wordprocessingCanvas" xmlns:cx="http://schemas.microsoft.com/office/drawing/2014/chartex" xmlns:cx1="http://schemas.microsoft.com/office/drawing/2015/9/8/chartex" xmlns:cx2="http://schemas.microsoft.com/office/drawing/2015/10/21/chartex" xmlns:cx3="http://schemas.microsoft.com/office/drawing/2016/5/9/chartex" xmlns:cx4="http://schemas.microsoft.com/office/drawing/2016/5/10/chartex" xmlns:cx5="http://schemas.microsoft.com/office/drawing/2016/5/11/chartex" xmlns:cx6="http://schemas.microsoft.com/office/drawing/2016/5/12/chartex" xmlns:cx7="http://schemas.microsoft.com/office/drawing/2016/5/13/chartex" xmlns:cx8="http://schemas.microsoft.com/office/drawing/2016/5/14/chartex" xmlns:mc="http://schemas.openxmlformats.org/markup-compatibility/2006" xmlns:aink="http://schemas.microsoft.com/office/drawing/2016/ink" xmlns:am3d="http://schemas.microsoft.com/office/drawing/2017/model3d" xmlns:o="urn:schemas-microsoft-com:office:office" xmlns:r="http://schemas.openxmlformats.org/officeDocument/2006/relationships" xmlns:m="http://schemas.openxmlformats.org/officeDocument/2006/math" xmlns:v="urn:schemas-microsoft-com:vml" xmlns:wp14="http://schemas.microsoft.com/office/word/2010/wordprocessingDrawing" xmlns:wp="http://schemas.openxmlformats.org/drawingml/2006/wordprocessingDrawing" xmlns:w10="urn:schemas-microsoft-com:office:word" xmlns:w="http://schemas.openxmlformats.org/wordprocessingml/2006/main" xmlns:w14="http://schemas.microsoft.com/office/word/2010/wordml" xmlns:w15="http://schemas.microsoft.com/office/word/2012/wordml" xmlns:w16cid="http://schemas.microsoft.com/office/word/2016/wordml/cid" xmlns:w16se="http://schemas.microsoft.com/office/word/2015/wordml/symex" xmlns:wpg="http://schemas.microsoft.com/office/word/2010/wordprocessingGroup" xmlns:wpi="http://schemas.microsoft.com/office/word/2010/wordprocessingInk" xmlns:wne="http://schemas.microsoft.com/office/word/2006/wordml" xmlns:wps="http://schemas.microsoft.com/office/word/2010/wordprocessingShape" mc:Ignorable="w14 w15 w16se w16cid wp14">
-  <w:abstractNum w:abstractNumId="0" w15:restartNumberingAfterBreak="0">
-    <w:nsid w:val="023318D9"/>
-    <w:multiLevelType w:val="hybridMultilevel"/>
-    <w:tmpl w:val="F1E6B292"/>
-    <w:lvl w:ilvl="0" w:tplc="0C0A000F">
-      <w:start w:val="1"/>
-      <w:numFmt w:val="decimal"/>
-      <w:lvlText w:val="%1."/>
-      <w:lvlJc w:val="left"/>
-      <w:pPr>
-        <w:ind w:left="720" w:hanging="360"/>
-      </w:pPr>
-      <w:rPr>
-        <w:rFonts w:hint="default"/>
-      </w:rPr>
-    </w:lvl>
-    <w:lvl w:ilvl="1" w:tplc="0C0A0019" w:tentative="1">
-      <w:start w:val="1"/>
-      <w:numFmt w:val="lowerLetter"/>
-      <w:lvlText w:val="%2."/>
-      <w:lvlJc w:val="left"/>
-      <w:pPr>
-        <w:ind w:left="1440" w:hanging="360"/>
-      </w:pPr>
-    </w:lvl>
-    <w:lvl w:ilvl="2" w:tplc="0C0A001B" w:tentative="1">
-      <w:start w:val="1"/>
-      <w:numFmt w:val="lowerRoman"/>
-      <w:lvlText w:val="%3."/>
-      <w:lvlJc w:val="right"/>
-      <w:pPr>
-        <w:ind w:left="2160" w:hanging="180"/>
-      </w:pPr>
-    </w:lvl>
-    <w:lvl w:ilvl="3" w:tplc="0C0A000F" w:tentative="1">
-      <w:start w:val="1"/>
-      <w:numFmt w:val="decimal"/>
-      <w:lvlText w:val="%4."/>
-      <w:lvlJc w:val="left"/>
-      <w:pPr>
-        <w:ind w:left="2880" w:hanging="360"/>
-      </w:pPr>
-    </w:lvl>
-    <w:lvl w:ilvl="4" w:tplc="0C0A0019" w:tentative="1">
-      <w:start w:val="1"/>
-      <w:numFmt w:val="lowerLetter"/>
-      <w:lvlText w:val="%5."/>
-      <w:lvlJc w:val="left"/>
-      <w:pPr>
-        <w:ind w:left="3600" w:hanging="360"/>
-      </w:pPr>
-    </w:lvl>
-    <w:lvl w:ilvl="5" w:tplc="0C0A001B" w:tentative="1">
-      <w:start w:val="1"/>
-      <w:numFmt w:val="lowerRoman"/>
-      <w:lvlText w:val="%6."/>
-      <w:lvlJc w:val="right"/>
-      <w:pPr>
-        <w:ind w:left="4320" w:hanging="180"/>
-      </w:pPr>
-    </w:lvl>
-    <w:lvl w:ilvl="6" w:tplc="0C0A000F" w:tentative="1">
-      <w:start w:val="1"/>
-      <w:numFmt w:val="decimal"/>
-      <w:lvlText w:val="%7."/>
-      <w:lvlJc w:val="left"/>
-      <w:pPr>
-        <w:ind w:left="5040" w:hanging="360"/>
-      </w:pPr>
-    </w:lvl>
-    <w:lvl w:ilvl="7" w:tplc="0C0A0019" w:tentative="1">
-      <w:start w:val="1"/>
-      <w:numFmt w:val="lowerLetter"/>
-      <w:lvlText w:val="%8."/>
-      <w:lvlJc w:val="left"/>
-      <w:pPr>
-        <w:ind w:left="5760" w:hanging="360"/>
-      </w:pPr>
-    </w:lvl>
-    <w:lvl w:ilvl="8" w:tplc="0C0A001B" w:tentative="1">
-      <w:start w:val="1"/>
-      <w:numFmt w:val="lowerRoman"/>
-      <w:lvlText w:val="%9."/>
-      <w:lvlJc w:val="right"/>
-      <w:pPr>
-        <w:ind w:left="6480" w:hanging="180"/>
-      </w:pPr>
-    </w:lvl>
-  </w:abstractNum>
-  <w:abstractNum w:abstractNumId="1" w15:restartNumberingAfterBreak="0">
-    <w:nsid w:val="6B630E8B"/>
-    <w:multiLevelType w:val="hybridMultilevel"/>
-    <w:tmpl w:val="738AFBB6"/>
-    <w:lvl w:ilvl="0" w:tplc="B8D8E414">
-      <w:start w:val="1"/>
-      <w:numFmt w:val="decimal"/>
-      <w:lvlText w:val="%1."/>
-      <w:lvlJc w:val="left"/>
-      <w:pPr>
-        <w:ind w:left="1080" w:hanging="360"/>
-      </w:pPr>
-      <w:rPr>
-        <w:rFonts w:hint="default"/>
-      </w:rPr>
-    </w:lvl>
-    <w:lvl w:ilvl="1" w:tplc="0C0A0019" w:tentative="1">
-      <w:start w:val="1"/>
-      <w:numFmt w:val="lowerLetter"/>
-      <w:lvlText w:val="%2."/>
-      <w:lvlJc w:val="left"/>
-      <w:pPr>
-        <w:ind w:left="1800" w:hanging="360"/>
-      </w:pPr>
-    </w:lvl>
-    <w:lvl w:ilvl="2" w:tplc="0C0A001B" w:tentative="1">
-      <w:start w:val="1"/>
-      <w:numFmt w:val="lowerRoman"/>
-      <w:lvlText w:val="%3."/>
-      <w:lvlJc w:val="right"/>
-      <w:pPr>
-        <w:ind w:left="2520" w:hanging="180"/>
-      </w:pPr>
-    </w:lvl>
-    <w:lvl w:ilvl="3" w:tplc="0C0A000F" w:tentative="1">
-      <w:start w:val="1"/>
-      <w:numFmt w:val="decimal"/>
-      <w:lvlText w:val="%4."/>
-      <w:lvlJc w:val="left"/>
-      <w:pPr>
-        <w:ind w:left="3240" w:hanging="360"/>
-      </w:pPr>
-    </w:lvl>
-    <w:lvl w:ilvl="4" w:tplc="0C0A0019" w:tentative="1">
-      <w:start w:val="1"/>
-      <w:numFmt w:val="lowerLetter"/>
-      <w:lvlText w:val="%5."/>
-      <w:lvlJc w:val="left"/>
-      <w:pPr>
-        <w:ind w:left="3960" w:hanging="360"/>
-      </w:pPr>
-    </w:lvl>
-    <w:lvl w:ilvl="5" w:tplc="0C0A001B" w:tentative="1">
-      <w:start w:val="1"/>
-      <w:numFmt w:val="lowerRoman"/>
-      <w:lvlText w:val="%6."/>
-      <w:lvlJc w:val="right"/>
-      <w:pPr>
-        <w:ind w:left="4680" w:hanging="180"/>
-      </w:pPr>
-    </w:lvl>
-    <w:lvl w:ilvl="6" w:tplc="0C0A000F" w:tentative="1">
-      <w:start w:val="1"/>
-      <w:numFmt w:val="decimal"/>
-      <w:lvlText w:val="%7."/>
-      <w:lvlJc w:val="left"/>
-      <w:pPr>
-        <w:ind w:left="5400" w:hanging="360"/>
-      </w:pPr>
-    </w:lvl>
-    <w:lvl w:ilvl="7" w:tplc="0C0A0019" w:tentative="1">
-      <w:start w:val="1"/>
-      <w:numFmt w:val="lowerLetter"/>
-      <w:lvlText w:val="%8."/>
-      <w:lvlJc w:val="left"/>
-      <w:pPr>
-        <w:ind w:left="6120" w:hanging="360"/>
-      </w:pPr>
-    </w:lvl>
-    <w:lvl w:ilvl="8" w:tplc="0C0A001B" w:tentative="1">
-      <w:start w:val="1"/>
-      <w:numFmt w:val="lowerRoman"/>
-      <w:lvlText w:val="%9."/>
-      <w:lvlJc w:val="right"/>
-      <w:pPr>
-        <w:ind w:left="6840" w:hanging="180"/>
-      </w:pPr>
-    </w:lvl>
-  </w:abstractNum>
-  <w:num w:numId="1">
-    <w:abstractNumId w:val="0"/>
-  </w:num>
-  <w:num w:numId="2">
-    <w:abstractNumId w:val="1"/>
-  </w:num>
-</w:numbering>
 </file>
 
 <file path=word/styles.xml><?xml version="1.0" encoding="utf-8"?>
@@ -1150,27 +711,6 @@
     <w:uiPriority w:val="99"/>
     <w:rsid w:val="002D6D0F"/>
   </w:style>
-  <w:style w:type="paragraph" w:styleId="Prrafodelista">
-    <w:name w:val="List Paragraph"/>
-    <w:basedOn w:val="Normal"/>
-    <w:uiPriority w:val="34"/>
-    <w:qFormat/>
-    <w:rsid w:val="00E43A7B"/>
-    <w:pPr>
-      <w:ind w:left="720"/>
-      <w:contextualSpacing/>
-    </w:pPr>
-  </w:style>
-  <w:style w:type="character" w:styleId="Textodelmarcadordeposicin">
-    <w:name w:val="Placeholder Text"/>
-    <w:basedOn w:val="Fuentedeprrafopredeter"/>
-    <w:uiPriority w:val="99"/>
-    <w:semiHidden/>
-    <w:rsid w:val="00E43A7B"/>
-    <w:rPr>
-      <w:color w:val="808080"/>
-    </w:rPr>
-  </w:style>
 </w:styles>
 </file>
 

</xml_diff>